<commit_message>
resume final, home page
</commit_message>
<xml_diff>
--- a/resources/NioushaJafariResume.docx
+++ b/resources/NioushaJafariResume.docx
@@ -120,6 +120,30 @@
           <w:szCs w:val="24"/>
         </w:rPr>
         <w:t xml:space="preserve">  </w:t>
+      </w:r>
+      <w:r>
+        <w:rPr>
+          <w:rFonts w:ascii="Cambria" w:eastAsia="Kozuka Mincho Pr6N R" w:hAnsi="Cambria"/>
+          <w:sz w:val="24"/>
+          <w:szCs w:val="24"/>
+        </w:rPr>
+        <w:t xml:space="preserve">  </w:t>
+      </w:r>
+      <w:r>
+        <w:rPr>
+          <w:rFonts w:ascii="Cambria" w:eastAsia="Kozuka Mincho Pr6N R" w:hAnsi="Cambria"/>
+          <w:sz w:val="24"/>
+          <w:szCs w:val="24"/>
+        </w:rPr>
+        <w:t xml:space="preserve"> </w:t>
+      </w:r>
+      <w:r>
+        <w:rPr>
+          <w:rFonts w:ascii="Cambria" w:eastAsia="Kozuka Mincho Pr6N R" w:hAnsi="Cambria"/>
+          <w:sz w:val="24"/>
+          <w:szCs w:val="24"/>
+        </w:rPr>
+        <w:t xml:space="preserve"> </w:t>
       </w:r>
       <w:r>
         <w:rPr>
@@ -415,7 +439,23 @@
           <w:sz w:val="24"/>
           <w:szCs w:val="24"/>
         </w:rPr>
-        <w:tab/>
+        <w:t xml:space="preserve">           </w:t>
+      </w:r>
+      <w:r>
+        <w:rPr>
+          <w:rFonts w:ascii="Cambria" w:eastAsia="Kozuka Mincho Pr6N R" w:hAnsi="Cambria"/>
+          <w:sz w:val="24"/>
+          <w:szCs w:val="24"/>
+        </w:rPr>
+        <w:t xml:space="preserve">      </w:t>
+      </w:r>
+      <w:r>
+        <w:rPr>
+          <w:rFonts w:ascii="Cambria" w:eastAsia="Kozuka Mincho Pr6N R" w:hAnsi="Cambria"/>
+          <w:sz w:val="24"/>
+          <w:szCs w:val="24"/>
+        </w:rPr>
+        <w:t xml:space="preserve"> </w:t>
       </w:r>
       <w:r>
         <w:rPr>
@@ -831,9 +871,8 @@
           <w:sz w:val="24"/>
           <w:szCs w:val="24"/>
         </w:rPr>
-        <w:t xml:space="preserve">Iran News bot: </w:t>
-      </w:r>
-      <w:proofErr w:type="spellStart"/>
+        <w:t>Iran News B</w:t>
+      </w:r>
       <w:r>
         <w:rPr>
           <w:rFonts w:ascii="Cambria" w:hAnsi="Cambria" w:cs="Times New Roman"/>
@@ -842,18 +881,7 @@
           <w:sz w:val="24"/>
           <w:szCs w:val="24"/>
         </w:rPr>
-        <w:t>Retweeting</w:t>
-      </w:r>
-      <w:proofErr w:type="spellEnd"/>
-      <w:r>
-        <w:rPr>
-          <w:rFonts w:ascii="Cambria" w:hAnsi="Cambria" w:cs="Times New Roman"/>
-          <w:iCs/>
-          <w:color w:val="000000"/>
-          <w:sz w:val="24"/>
-          <w:szCs w:val="24"/>
-        </w:rPr>
-        <w:t xml:space="preserve"> different news tweets that mention “Iran” to show bias</w:t>
+        <w:t>ot: Retweeting different news tweets that mention “Iran” to show bias</w:t>
       </w:r>
     </w:p>
     <w:p>
@@ -879,9 +907,8 @@
           <w:sz w:val="24"/>
           <w:szCs w:val="24"/>
         </w:rPr>
-        <w:t xml:space="preserve">Outweigh Hemingway: Using NLP, started to build a story telling bot at a </w:t>
-      </w:r>
-      <w:proofErr w:type="spellStart"/>
+        <w:t>Outweigh Hemingway: Using NLP, started to build a s</w:t>
+      </w:r>
       <w:r>
         <w:rPr>
           <w:rFonts w:ascii="Cambria" w:hAnsi="Cambria" w:cs="Times New Roman"/>
@@ -890,18 +917,7 @@
           <w:sz w:val="24"/>
           <w:szCs w:val="24"/>
         </w:rPr>
-        <w:t>hackathon</w:t>
-      </w:r>
-      <w:proofErr w:type="spellEnd"/>
-      <w:r>
-        <w:rPr>
-          <w:rFonts w:ascii="Cambria" w:hAnsi="Cambria" w:cs="Times New Roman"/>
-          <w:iCs/>
-          <w:color w:val="000000"/>
-          <w:sz w:val="24"/>
-          <w:szCs w:val="24"/>
-        </w:rPr>
-        <w:t xml:space="preserve"> </w:t>
+        <w:t>tory telling bot at a hackathon</w:t>
       </w:r>
     </w:p>
     <w:p>
@@ -920,48 +936,13 @@
       <w:r>
         <w:rPr>
           <w:rFonts w:ascii="Cambria" w:hAnsi="Cambria" w:cs="Times New Roman"/>
-          <w:iCs/>
-          <w:color w:val="000000"/>
-          <w:sz w:val="24"/>
-          <w:szCs w:val="24"/>
-        </w:rPr>
-        <w:t xml:space="preserve">Current </w:t>
-      </w:r>
-      <w:r>
-        <w:rPr>
-          <w:rFonts w:ascii="Cambria" w:eastAsia="Kozuka Mincho Pr6N R" w:hAnsi="Cambria"/>
-          <w:sz w:val="24"/>
-          <w:szCs w:val="24"/>
-        </w:rPr>
-        <w:t>p</w:t>
-      </w:r>
-      <w:r>
-        <w:rPr>
-          <w:rFonts w:ascii="Cambria" w:eastAsia="Kozuka Mincho Pr6N R" w:hAnsi="Cambria"/>
-          <w:sz w:val="24"/>
-          <w:szCs w:val="24"/>
-        </w:rPr>
-        <w:t>rojects</w:t>
-      </w:r>
-      <w:r>
-        <w:rPr>
-          <w:rFonts w:ascii="Cambria" w:eastAsia="Kozuka Mincho Pr6N R" w:hAnsi="Cambria"/>
-          <w:b/>
-          <w:sz w:val="24"/>
-          <w:szCs w:val="24"/>
-        </w:rPr>
-        <w:br/>
-      </w:r>
-      <w:r>
-        <w:rPr>
-          <w:rFonts w:ascii="Cambria" w:hAnsi="Cambria" w:cs="Times New Roman"/>
           <w:i/>
           <w:iCs/>
           <w:color w:val="000000"/>
           <w:sz w:val="24"/>
           <w:szCs w:val="24"/>
         </w:rPr>
-        <w:t>Hand-in server</w:t>
+        <w:t>Hand-in Server</w:t>
       </w:r>
     </w:p>
     <w:p>
@@ -972,21 +953,22 @@
           <w:numId w:val="19"/>
         </w:numPr>
         <w:rPr>
-          <w:rFonts w:ascii="Cambria" w:eastAsia="Kozuka Mincho Pr6N R" w:hAnsi="Cambria"/>
-          <w:b/>
-          <w:sz w:val="24"/>
-          <w:szCs w:val="24"/>
-        </w:rPr>
-      </w:pPr>
-      <w:r>
-        <w:rPr>
           <w:rFonts w:ascii="Cambria" w:hAnsi="Cambria" w:cs="Times New Roman"/>
           <w:iCs/>
           <w:color w:val="000000"/>
           <w:sz w:val="24"/>
           <w:szCs w:val="24"/>
         </w:rPr>
-        <w:t>Working on the hand-in server for CS professors, using JSX</w:t>
+      </w:pPr>
+      <w:r>
+        <w:rPr>
+          <w:rFonts w:ascii="Cambria" w:hAnsi="Cambria" w:cs="Times New Roman"/>
+          <w:iCs/>
+          <w:color w:val="000000"/>
+          <w:sz w:val="24"/>
+          <w:szCs w:val="24"/>
+        </w:rPr>
+        <w:t xml:space="preserve">Working on the submission server for CS students using JSX </w:t>
       </w:r>
     </w:p>
     <w:p>
@@ -1166,6 +1148,8 @@
     <w:p>
       <w:pPr>
         <w:pStyle w:val="ListParagraph"/>
+        <w:spacing w:line="240" w:lineRule="auto"/>
+        <w:ind w:left="993" w:hanging="284"/>
         <w:rPr>
           <w:rFonts w:ascii="Cambria" w:eastAsia="Kozuka Mincho Pr6N R" w:hAnsi="Cambria"/>
           <w:sz w:val="24"/>
@@ -1245,7 +1229,23 @@
           <w:szCs w:val="24"/>
         </w:rPr>
         <w:tab/>
-        <w:t xml:space="preserve">                       </w:t>
+        <w:t xml:space="preserve">                   </w:t>
+      </w:r>
+      <w:r>
+        <w:rPr>
+          <w:rFonts w:ascii="Cambria" w:eastAsia="Kozuka Mincho Pr6N R" w:hAnsi="Cambria"/>
+          <w:sz w:val="24"/>
+          <w:szCs w:val="24"/>
+        </w:rPr>
+        <w:t xml:space="preserve">  </w:t>
+      </w:r>
+      <w:r>
+        <w:rPr>
+          <w:rFonts w:ascii="Cambria" w:eastAsia="Kozuka Mincho Pr6N R" w:hAnsi="Cambria"/>
+          <w:sz w:val="24"/>
+          <w:szCs w:val="24"/>
+        </w:rPr>
+        <w:t xml:space="preserve">    </w:t>
       </w:r>
       <w:r>
         <w:rPr>
@@ -1271,7 +1271,7 @@
           <w:sz w:val="24"/>
           <w:szCs w:val="24"/>
         </w:rPr>
-        <w:t xml:space="preserve"> - </w:t>
+        <w:t xml:space="preserve"> </w:t>
       </w:r>
       <w:r>
         <w:rPr>
@@ -1280,19 +1280,35 @@
           <w:sz w:val="24"/>
           <w:szCs w:val="24"/>
         </w:rPr>
+        <w:t>–</w:t>
+      </w:r>
+      <w:r>
+        <w:rPr>
+          <w:rFonts w:ascii="Cambria" w:eastAsia="Kozuka Mincho Pr6N R" w:hAnsi="Cambria"/>
+          <w:i/>
+          <w:sz w:val="24"/>
+          <w:szCs w:val="24"/>
+        </w:rPr>
+        <w:t xml:space="preserve"> </w:t>
+      </w:r>
+      <w:r>
+        <w:rPr>
+          <w:rFonts w:ascii="Cambria" w:eastAsia="Kozuka Mincho Pr6N R" w:hAnsi="Cambria"/>
+          <w:i/>
+          <w:sz w:val="24"/>
+          <w:szCs w:val="24"/>
+        </w:rPr>
         <w:t>Present</w:t>
       </w:r>
-    </w:p>
-    <w:p>
-      <w:pPr>
-        <w:spacing w:after="0" w:line="240" w:lineRule="auto"/>
-        <w:ind w:left="1418" w:hanging="425"/>
-        <w:rPr>
-          <w:rFonts w:ascii="Times" w:hAnsi="Times" w:cs="Times New Roman"/>
-          <w:sz w:val="20"/>
-          <w:szCs w:val="20"/>
-        </w:rPr>
-      </w:pPr>
+      <w:r>
+        <w:rPr>
+          <w:rFonts w:ascii="Cambria" w:eastAsia="Kozuka Mincho Pr6N R" w:hAnsi="Cambria"/>
+          <w:i/>
+          <w:sz w:val="24"/>
+          <w:szCs w:val="24"/>
+        </w:rPr>
+        <w:br/>
+      </w:r>
       <w:r>
         <w:rPr>
           <w:rFonts w:ascii="Cambria" w:hAnsi="Cambria" w:cs="Times New Roman"/>
@@ -1334,8 +1350,6 @@
         </w:rPr>
         <w:br/>
       </w:r>
-      <w:bookmarkStart w:id="0" w:name="_GoBack"/>
-      <w:bookmarkEnd w:id="0"/>
       <w:r>
         <w:rPr>
           <w:rFonts w:ascii="Cambria" w:hAnsi="Cambria" w:cs="Times New Roman"/>
@@ -1343,7 +1357,7 @@
           <w:sz w:val="24"/>
           <w:szCs w:val="24"/>
         </w:rPr>
-        <w:t>Nominated by instructor to grade and help</w:t>
+        <w:t xml:space="preserve">         </w:t>
       </w:r>
       <w:r>
         <w:rPr>
@@ -1352,13 +1366,30 @@
           <w:sz w:val="24"/>
           <w:szCs w:val="24"/>
         </w:rPr>
+        <w:t>Nominated by instructor to grade and help</w:t>
+      </w:r>
+      <w:r>
+        <w:rPr>
+          <w:rFonts w:ascii="Cambria" w:hAnsi="Cambria" w:cs="Times New Roman"/>
+          <w:color w:val="000000"/>
+          <w:sz w:val="24"/>
+          <w:szCs w:val="24"/>
+        </w:rPr>
         <w:t xml:space="preserve"> students studying Algorithms</w:t>
       </w:r>
     </w:p>
     <w:p>
       <w:pPr>
-        <w:spacing w:line="240" w:lineRule="auto"/>
-        <w:ind w:left="720" w:firstLine="720"/>
+        <w:spacing w:after="0" w:line="240" w:lineRule="auto"/>
+        <w:ind w:left="1418" w:hanging="425"/>
+        <w:rPr>
+          <w:rFonts w:ascii="Cambria" w:hAnsi="Cambria" w:cs="Times New Roman"/>
+          <w:color w:val="000000"/>
+          <w:sz w:val="24"/>
+          <w:szCs w:val="24"/>
+        </w:rPr>
+      </w:pPr>
+      <w:r>
         <w:rPr>
           <w:rFonts w:ascii="Cambria" w:hAnsi="Cambria" w:cs="Times New Roman"/>
           <w:i/>
@@ -1367,18 +1398,8 @@
           <w:sz w:val="24"/>
           <w:szCs w:val="24"/>
         </w:rPr>
-      </w:pPr>
-    </w:p>
-    <w:p>
-      <w:pPr>
-        <w:spacing w:after="0" w:line="240" w:lineRule="auto"/>
-        <w:ind w:left="1418" w:hanging="425"/>
-        <w:rPr>
-          <w:rFonts w:ascii="Times" w:hAnsi="Times" w:cs="Times New Roman"/>
-          <w:sz w:val="20"/>
-          <w:szCs w:val="20"/>
-        </w:rPr>
-      </w:pPr>
+        <w:t xml:space="preserve">Junior </w:t>
+      </w:r>
       <w:r>
         <w:rPr>
           <w:rFonts w:ascii="Cambria" w:hAnsi="Cambria" w:cs="Times New Roman"/>
@@ -1388,17 +1409,6 @@
           <w:sz w:val="24"/>
           <w:szCs w:val="24"/>
         </w:rPr>
-        <w:t xml:space="preserve">Junior </w:t>
-      </w:r>
-      <w:r>
-        <w:rPr>
-          <w:rFonts w:ascii="Cambria" w:hAnsi="Cambria" w:cs="Times New Roman"/>
-          <w:i/>
-          <w:iCs/>
-          <w:color w:val="000000"/>
-          <w:sz w:val="24"/>
-          <w:szCs w:val="24"/>
-        </w:rPr>
         <w:t>Systems Administrator for CCIS</w:t>
       </w:r>
       <w:r>
@@ -1444,6 +1454,205 @@
           <w:szCs w:val="24"/>
         </w:rPr>
         <w:t>websites</w:t>
+      </w:r>
+    </w:p>
+    <w:p>
+      <w:pPr>
+        <w:spacing w:after="0" w:line="240" w:lineRule="auto"/>
+        <w:ind w:left="1418" w:hanging="425"/>
+        <w:rPr>
+          <w:rFonts w:ascii="Times" w:hAnsi="Times" w:cs="Times New Roman"/>
+          <w:sz w:val="20"/>
+          <w:szCs w:val="20"/>
+        </w:rPr>
+      </w:pPr>
+    </w:p>
+    <w:p>
+      <w:pPr>
+        <w:pStyle w:val="ListParagraph"/>
+        <w:rPr>
+          <w:rFonts w:ascii="Cambria" w:eastAsia="Kozuka Mincho Pr6N R" w:hAnsi="Cambria"/>
+          <w:i/>
+          <w:sz w:val="24"/>
+          <w:szCs w:val="24"/>
+        </w:rPr>
+      </w:pPr>
+      <w:r>
+        <w:rPr>
+          <w:rFonts w:ascii="Cambria" w:eastAsia="Kozuka Mincho Pr6N R" w:hAnsi="Cambria"/>
+          <w:b/>
+          <w:sz w:val="24"/>
+          <w:szCs w:val="24"/>
+        </w:rPr>
+        <w:t xml:space="preserve">Guaranteed Auto Sales | </w:t>
+      </w:r>
+      <w:r>
+        <w:rPr>
+          <w:rFonts w:ascii="Cambria" w:eastAsia="Kozuka Mincho Pr6N R" w:hAnsi="Cambria"/>
+          <w:sz w:val="24"/>
+          <w:szCs w:val="24"/>
+        </w:rPr>
+        <w:t>Los Angeles, CA</w:t>
+      </w:r>
+      <w:r>
+        <w:rPr>
+          <w:rFonts w:ascii="Cambria" w:eastAsia="Kozuka Mincho Pr6N R" w:hAnsi="Cambria"/>
+          <w:b/>
+          <w:sz w:val="24"/>
+          <w:szCs w:val="24"/>
+        </w:rPr>
+        <w:tab/>
+      </w:r>
+      <w:r>
+        <w:rPr>
+          <w:rFonts w:ascii="Cambria" w:eastAsia="Kozuka Mincho Pr6N R" w:hAnsi="Cambria"/>
+          <w:b/>
+          <w:sz w:val="24"/>
+          <w:szCs w:val="24"/>
+        </w:rPr>
+        <w:tab/>
+      </w:r>
+      <w:r>
+        <w:rPr>
+          <w:rFonts w:ascii="Cambria" w:eastAsia="Kozuka Mincho Pr6N R" w:hAnsi="Cambria"/>
+          <w:b/>
+          <w:sz w:val="24"/>
+          <w:szCs w:val="24"/>
+        </w:rPr>
+        <w:tab/>
+      </w:r>
+      <w:r>
+        <w:rPr>
+          <w:rFonts w:ascii="Cambria" w:eastAsia="Kozuka Mincho Pr6N R" w:hAnsi="Cambria"/>
+          <w:b/>
+          <w:sz w:val="24"/>
+          <w:szCs w:val="24"/>
+        </w:rPr>
+        <w:tab/>
+      </w:r>
+      <w:r>
+        <w:rPr>
+          <w:rFonts w:ascii="Cambria" w:eastAsia="Kozuka Mincho Pr6N R" w:hAnsi="Cambria"/>
+          <w:sz w:val="24"/>
+          <w:szCs w:val="24"/>
+        </w:rPr>
+        <w:t xml:space="preserve">                          </w:t>
+      </w:r>
+      <w:bookmarkStart w:id="0" w:name="_GoBack"/>
+      <w:bookmarkEnd w:id="0"/>
+      <w:r>
+        <w:rPr>
+          <w:rFonts w:ascii="Cambria" w:eastAsia="Kozuka Mincho Pr6N R" w:hAnsi="Cambria"/>
+          <w:sz w:val="24"/>
+          <w:szCs w:val="24"/>
+        </w:rPr>
+        <w:t xml:space="preserve">  </w:t>
+      </w:r>
+      <w:r>
+        <w:rPr>
+          <w:rFonts w:ascii="Cambria" w:eastAsia="Kozuka Mincho Pr6N R" w:hAnsi="Cambria"/>
+          <w:sz w:val="24"/>
+          <w:szCs w:val="24"/>
+        </w:rPr>
+        <w:t xml:space="preserve">   </w:t>
+      </w:r>
+      <w:r>
+        <w:rPr>
+          <w:rFonts w:ascii="Cambria" w:eastAsia="Kozuka Mincho Pr6N R" w:hAnsi="Cambria"/>
+          <w:sz w:val="24"/>
+          <w:szCs w:val="24"/>
+        </w:rPr>
+        <w:t xml:space="preserve"> </w:t>
+      </w:r>
+      <w:r>
+        <w:rPr>
+          <w:rFonts w:ascii="Cambria" w:eastAsia="Kozuka Mincho Pr6N R" w:hAnsi="Cambria"/>
+          <w:i/>
+          <w:sz w:val="24"/>
+          <w:szCs w:val="24"/>
+        </w:rPr>
+        <w:t>June - August</w:t>
+      </w:r>
+      <w:r>
+        <w:rPr>
+          <w:rFonts w:ascii="Cambria" w:eastAsia="Kozuka Mincho Pr6N R" w:hAnsi="Cambria"/>
+          <w:i/>
+          <w:sz w:val="24"/>
+          <w:szCs w:val="24"/>
+        </w:rPr>
+        <w:t xml:space="preserve"> </w:t>
+      </w:r>
+      <w:r>
+        <w:rPr>
+          <w:rFonts w:ascii="Cambria" w:eastAsia="Kozuka Mincho Pr6N R" w:hAnsi="Cambria"/>
+          <w:i/>
+          <w:sz w:val="24"/>
+          <w:szCs w:val="24"/>
+        </w:rPr>
+        <w:t>2013</w:t>
+      </w:r>
+      <w:r>
+        <w:rPr>
+          <w:rFonts w:ascii="Cambria" w:eastAsia="Kozuka Mincho Pr6N R" w:hAnsi="Cambria"/>
+          <w:i/>
+          <w:sz w:val="24"/>
+          <w:szCs w:val="24"/>
+        </w:rPr>
+        <w:t xml:space="preserve">        </w:t>
+      </w:r>
+      <w:r>
+        <w:rPr>
+          <w:rFonts w:ascii="Cambria" w:eastAsia="Kozuka Mincho Pr6N R" w:hAnsi="Cambria"/>
+          <w:i/>
+          <w:sz w:val="24"/>
+          <w:szCs w:val="24"/>
+        </w:rPr>
+        <w:t xml:space="preserve">     </w:t>
+      </w:r>
+      <w:r>
+        <w:rPr>
+          <w:rFonts w:ascii="Cambria" w:eastAsia="Kozuka Mincho Pr6N R" w:hAnsi="Cambria"/>
+          <w:i/>
+          <w:sz w:val="24"/>
+          <w:szCs w:val="24"/>
+        </w:rPr>
+        <w:t xml:space="preserve">  </w:t>
+      </w:r>
+      <w:r>
+        <w:rPr>
+          <w:rFonts w:ascii="Cambria" w:eastAsia="Kozuka Mincho Pr6N R" w:hAnsi="Cambria"/>
+          <w:i/>
+          <w:sz w:val="24"/>
+          <w:szCs w:val="24"/>
+        </w:rPr>
+        <w:t>Advertising manager</w:t>
+      </w:r>
+    </w:p>
+    <w:p>
+      <w:pPr>
+        <w:pStyle w:val="ListParagraph"/>
+        <w:rPr>
+          <w:rFonts w:ascii="Cambria" w:eastAsia="Kozuka Mincho Pr6N R" w:hAnsi="Cambria"/>
+          <w:sz w:val="24"/>
+          <w:szCs w:val="24"/>
+        </w:rPr>
+      </w:pPr>
+      <w:r>
+        <w:rPr>
+          <w:rFonts w:ascii="Cambria" w:eastAsia="Kozuka Mincho Pr6N R" w:hAnsi="Cambria"/>
+          <w:i/>
+          <w:sz w:val="24"/>
+          <w:szCs w:val="24"/>
+        </w:rPr>
+        <w:tab/>
+      </w:r>
+      <w:r>
+        <w:rPr>
+          <w:rFonts w:ascii="Cambria" w:eastAsia="Kozuka Mincho Pr6N R" w:hAnsi="Cambria"/>
+          <w:sz w:val="24"/>
+          <w:szCs w:val="24"/>
+        </w:rPr>
+        <w:t>Maintained the company's website, updating the new cars and sold ones</w:t>
       </w:r>
     </w:p>
     <w:sectPr>
@@ -2332,6 +2541,232 @@
     </w:lvl>
   </w:abstractNum>
   <w:abstractNum w:abstractNumId="5">
+    <w:nsid w:val="1C77409B"/>
+    <w:multiLevelType w:val="hybridMultilevel"/>
+    <w:tmpl w:val="84A29BE4"/>
+    <w:lvl w:ilvl="0" w:tplc="04090001">
+      <w:start w:val="1"/>
+      <w:numFmt w:val="bullet"/>
+      <w:lvlText w:val=""/>
+      <w:lvlJc w:val="left"/>
+      <w:pPr>
+        <w:ind w:left="1429" w:hanging="360"/>
+      </w:pPr>
+      <w:rPr>
+        <w:rFonts w:ascii="Symbol" w:hAnsi="Symbol" w:hint="default"/>
+      </w:rPr>
+    </w:lvl>
+    <w:lvl w:ilvl="1" w:tplc="04090003" w:tentative="1">
+      <w:start w:val="1"/>
+      <w:numFmt w:val="bullet"/>
+      <w:lvlText w:val="o"/>
+      <w:lvlJc w:val="left"/>
+      <w:pPr>
+        <w:ind w:left="2149" w:hanging="360"/>
+      </w:pPr>
+      <w:rPr>
+        <w:rFonts w:ascii="Courier New" w:hAnsi="Courier New" w:hint="default"/>
+      </w:rPr>
+    </w:lvl>
+    <w:lvl w:ilvl="2" w:tplc="04090005" w:tentative="1">
+      <w:start w:val="1"/>
+      <w:numFmt w:val="bullet"/>
+      <w:lvlText w:val=""/>
+      <w:lvlJc w:val="left"/>
+      <w:pPr>
+        <w:ind w:left="2869" w:hanging="360"/>
+      </w:pPr>
+      <w:rPr>
+        <w:rFonts w:ascii="Wingdings" w:hAnsi="Wingdings" w:hint="default"/>
+      </w:rPr>
+    </w:lvl>
+    <w:lvl w:ilvl="3" w:tplc="04090001" w:tentative="1">
+      <w:start w:val="1"/>
+      <w:numFmt w:val="bullet"/>
+      <w:lvlText w:val=""/>
+      <w:lvlJc w:val="left"/>
+      <w:pPr>
+        <w:ind w:left="3589" w:hanging="360"/>
+      </w:pPr>
+      <w:rPr>
+        <w:rFonts w:ascii="Symbol" w:hAnsi="Symbol" w:hint="default"/>
+      </w:rPr>
+    </w:lvl>
+    <w:lvl w:ilvl="4" w:tplc="04090003" w:tentative="1">
+      <w:start w:val="1"/>
+      <w:numFmt w:val="bullet"/>
+      <w:lvlText w:val="o"/>
+      <w:lvlJc w:val="left"/>
+      <w:pPr>
+        <w:ind w:left="4309" w:hanging="360"/>
+      </w:pPr>
+      <w:rPr>
+        <w:rFonts w:ascii="Courier New" w:hAnsi="Courier New" w:hint="default"/>
+      </w:rPr>
+    </w:lvl>
+    <w:lvl w:ilvl="5" w:tplc="04090005" w:tentative="1">
+      <w:start w:val="1"/>
+      <w:numFmt w:val="bullet"/>
+      <w:lvlText w:val=""/>
+      <w:lvlJc w:val="left"/>
+      <w:pPr>
+        <w:ind w:left="5029" w:hanging="360"/>
+      </w:pPr>
+      <w:rPr>
+        <w:rFonts w:ascii="Wingdings" w:hAnsi="Wingdings" w:hint="default"/>
+      </w:rPr>
+    </w:lvl>
+    <w:lvl w:ilvl="6" w:tplc="04090001" w:tentative="1">
+      <w:start w:val="1"/>
+      <w:numFmt w:val="bullet"/>
+      <w:lvlText w:val=""/>
+      <w:lvlJc w:val="left"/>
+      <w:pPr>
+        <w:ind w:left="5749" w:hanging="360"/>
+      </w:pPr>
+      <w:rPr>
+        <w:rFonts w:ascii="Symbol" w:hAnsi="Symbol" w:hint="default"/>
+      </w:rPr>
+    </w:lvl>
+    <w:lvl w:ilvl="7" w:tplc="04090003" w:tentative="1">
+      <w:start w:val="1"/>
+      <w:numFmt w:val="bullet"/>
+      <w:lvlText w:val="o"/>
+      <w:lvlJc w:val="left"/>
+      <w:pPr>
+        <w:ind w:left="6469" w:hanging="360"/>
+      </w:pPr>
+      <w:rPr>
+        <w:rFonts w:ascii="Courier New" w:hAnsi="Courier New" w:hint="default"/>
+      </w:rPr>
+    </w:lvl>
+    <w:lvl w:ilvl="8" w:tplc="04090005" w:tentative="1">
+      <w:start w:val="1"/>
+      <w:numFmt w:val="bullet"/>
+      <w:lvlText w:val=""/>
+      <w:lvlJc w:val="left"/>
+      <w:pPr>
+        <w:ind w:left="7189" w:hanging="360"/>
+      </w:pPr>
+      <w:rPr>
+        <w:rFonts w:ascii="Wingdings" w:hAnsi="Wingdings" w:hint="default"/>
+      </w:rPr>
+    </w:lvl>
+  </w:abstractNum>
+  <w:abstractNum w:abstractNumId="6">
+    <w:nsid w:val="24B91434"/>
+    <w:multiLevelType w:val="hybridMultilevel"/>
+    <w:tmpl w:val="A03E0FB0"/>
+    <w:lvl w:ilvl="0" w:tplc="04090001">
+      <w:start w:val="1"/>
+      <w:numFmt w:val="bullet"/>
+      <w:lvlText w:val=""/>
+      <w:lvlJc w:val="left"/>
+      <w:pPr>
+        <w:ind w:left="1429" w:hanging="360"/>
+      </w:pPr>
+      <w:rPr>
+        <w:rFonts w:ascii="Symbol" w:hAnsi="Symbol" w:hint="default"/>
+      </w:rPr>
+    </w:lvl>
+    <w:lvl w:ilvl="1" w:tplc="04090003" w:tentative="1">
+      <w:start w:val="1"/>
+      <w:numFmt w:val="bullet"/>
+      <w:lvlText w:val="o"/>
+      <w:lvlJc w:val="left"/>
+      <w:pPr>
+        <w:ind w:left="2149" w:hanging="360"/>
+      </w:pPr>
+      <w:rPr>
+        <w:rFonts w:ascii="Courier New" w:hAnsi="Courier New" w:hint="default"/>
+      </w:rPr>
+    </w:lvl>
+    <w:lvl w:ilvl="2" w:tplc="04090005" w:tentative="1">
+      <w:start w:val="1"/>
+      <w:numFmt w:val="bullet"/>
+      <w:lvlText w:val=""/>
+      <w:lvlJc w:val="left"/>
+      <w:pPr>
+        <w:ind w:left="2869" w:hanging="360"/>
+      </w:pPr>
+      <w:rPr>
+        <w:rFonts w:ascii="Wingdings" w:hAnsi="Wingdings" w:hint="default"/>
+      </w:rPr>
+    </w:lvl>
+    <w:lvl w:ilvl="3" w:tplc="04090001" w:tentative="1">
+      <w:start w:val="1"/>
+      <w:numFmt w:val="bullet"/>
+      <w:lvlText w:val=""/>
+      <w:lvlJc w:val="left"/>
+      <w:pPr>
+        <w:ind w:left="3589" w:hanging="360"/>
+      </w:pPr>
+      <w:rPr>
+        <w:rFonts w:ascii="Symbol" w:hAnsi="Symbol" w:hint="default"/>
+      </w:rPr>
+    </w:lvl>
+    <w:lvl w:ilvl="4" w:tplc="04090003" w:tentative="1">
+      <w:start w:val="1"/>
+      <w:numFmt w:val="bullet"/>
+      <w:lvlText w:val="o"/>
+      <w:lvlJc w:val="left"/>
+      <w:pPr>
+        <w:ind w:left="4309" w:hanging="360"/>
+      </w:pPr>
+      <w:rPr>
+        <w:rFonts w:ascii="Courier New" w:hAnsi="Courier New" w:hint="default"/>
+      </w:rPr>
+    </w:lvl>
+    <w:lvl w:ilvl="5" w:tplc="04090005" w:tentative="1">
+      <w:start w:val="1"/>
+      <w:numFmt w:val="bullet"/>
+      <w:lvlText w:val=""/>
+      <w:lvlJc w:val="left"/>
+      <w:pPr>
+        <w:ind w:left="5029" w:hanging="360"/>
+      </w:pPr>
+      <w:rPr>
+        <w:rFonts w:ascii="Wingdings" w:hAnsi="Wingdings" w:hint="default"/>
+      </w:rPr>
+    </w:lvl>
+    <w:lvl w:ilvl="6" w:tplc="04090001" w:tentative="1">
+      <w:start w:val="1"/>
+      <w:numFmt w:val="bullet"/>
+      <w:lvlText w:val=""/>
+      <w:lvlJc w:val="left"/>
+      <w:pPr>
+        <w:ind w:left="5749" w:hanging="360"/>
+      </w:pPr>
+      <w:rPr>
+        <w:rFonts w:ascii="Symbol" w:hAnsi="Symbol" w:hint="default"/>
+      </w:rPr>
+    </w:lvl>
+    <w:lvl w:ilvl="7" w:tplc="04090003" w:tentative="1">
+      <w:start w:val="1"/>
+      <w:numFmt w:val="bullet"/>
+      <w:lvlText w:val="o"/>
+      <w:lvlJc w:val="left"/>
+      <w:pPr>
+        <w:ind w:left="6469" w:hanging="360"/>
+      </w:pPr>
+      <w:rPr>
+        <w:rFonts w:ascii="Courier New" w:hAnsi="Courier New" w:hint="default"/>
+      </w:rPr>
+    </w:lvl>
+    <w:lvl w:ilvl="8" w:tplc="04090005" w:tentative="1">
+      <w:start w:val="1"/>
+      <w:numFmt w:val="bullet"/>
+      <w:lvlText w:val=""/>
+      <w:lvlJc w:val="left"/>
+      <w:pPr>
+        <w:ind w:left="7189" w:hanging="360"/>
+      </w:pPr>
+      <w:rPr>
+        <w:rFonts w:ascii="Wingdings" w:hAnsi="Wingdings" w:hint="default"/>
+      </w:rPr>
+    </w:lvl>
+  </w:abstractNum>
+  <w:abstractNum w:abstractNumId="7">
     <w:nsid w:val="30CA67DF"/>
     <w:multiLevelType w:val="hybridMultilevel"/>
     <w:tmpl w:val="6C323FAA"/>
@@ -2444,7 +2879,7 @@
       </w:rPr>
     </w:lvl>
   </w:abstractNum>
-  <w:abstractNum w:abstractNumId="6">
+  <w:abstractNum w:abstractNumId="8">
     <w:nsid w:val="376848B1"/>
     <w:multiLevelType w:val="hybridMultilevel"/>
     <w:tmpl w:val="F4F2A438"/>
@@ -2530,7 +2965,7 @@
       </w:pPr>
     </w:lvl>
   </w:abstractNum>
-  <w:abstractNum w:abstractNumId="7">
+  <w:abstractNum w:abstractNumId="9">
     <w:nsid w:val="38B37C87"/>
     <w:multiLevelType w:val="hybridMultilevel"/>
     <w:tmpl w:val="4DE6D5EC"/>
@@ -2643,7 +3078,7 @@
       </w:rPr>
     </w:lvl>
   </w:abstractNum>
-  <w:abstractNum w:abstractNumId="8">
+  <w:abstractNum w:abstractNumId="10">
     <w:nsid w:val="3D953508"/>
     <w:multiLevelType w:val="hybridMultilevel"/>
     <w:tmpl w:val="8190D134"/>
@@ -2756,7 +3191,7 @@
       </w:rPr>
     </w:lvl>
   </w:abstractNum>
-  <w:abstractNum w:abstractNumId="9">
+  <w:abstractNum w:abstractNumId="11">
     <w:nsid w:val="3EE22B28"/>
     <w:multiLevelType w:val="hybridMultilevel"/>
     <w:tmpl w:val="D1F081BE"/>
@@ -2869,7 +3304,7 @@
       </w:rPr>
     </w:lvl>
   </w:abstractNum>
-  <w:abstractNum w:abstractNumId="10">
+  <w:abstractNum w:abstractNumId="12">
     <w:nsid w:val="4042686B"/>
     <w:multiLevelType w:val="hybridMultilevel"/>
     <w:tmpl w:val="78F0EA1E"/>
@@ -2982,7 +3417,7 @@
       </w:rPr>
     </w:lvl>
   </w:abstractNum>
-  <w:abstractNum w:abstractNumId="11">
+  <w:abstractNum w:abstractNumId="13">
     <w:nsid w:val="436B28D3"/>
     <w:multiLevelType w:val="hybridMultilevel"/>
     <w:tmpl w:val="A08CA076"/>
@@ -3095,7 +3530,7 @@
       </w:rPr>
     </w:lvl>
   </w:abstractNum>
-  <w:abstractNum w:abstractNumId="12">
+  <w:abstractNum w:abstractNumId="14">
     <w:nsid w:val="47362B73"/>
     <w:multiLevelType w:val="hybridMultilevel"/>
     <w:tmpl w:val="0728C5B2"/>
@@ -3208,7 +3643,7 @@
       </w:rPr>
     </w:lvl>
   </w:abstractNum>
-  <w:abstractNum w:abstractNumId="13">
+  <w:abstractNum w:abstractNumId="15">
     <w:nsid w:val="47C213E1"/>
     <w:multiLevelType w:val="hybridMultilevel"/>
     <w:tmpl w:val="9BC450D2"/>
@@ -3321,7 +3756,7 @@
       </w:rPr>
     </w:lvl>
   </w:abstractNum>
-  <w:abstractNum w:abstractNumId="14">
+  <w:abstractNum w:abstractNumId="16">
     <w:nsid w:val="47FC5FF6"/>
     <w:multiLevelType w:val="hybridMultilevel"/>
     <w:tmpl w:val="67B0590E"/>
@@ -3434,7 +3869,7 @@
       </w:rPr>
     </w:lvl>
   </w:abstractNum>
-  <w:abstractNum w:abstractNumId="15">
+  <w:abstractNum w:abstractNumId="17">
     <w:nsid w:val="493361FE"/>
     <w:multiLevelType w:val="hybridMultilevel"/>
     <w:tmpl w:val="3D3204A0"/>
@@ -3547,7 +3982,7 @@
       </w:rPr>
     </w:lvl>
   </w:abstractNum>
-  <w:abstractNum w:abstractNumId="16">
+  <w:abstractNum w:abstractNumId="18">
     <w:nsid w:val="4B746F5A"/>
     <w:multiLevelType w:val="hybridMultilevel"/>
     <w:tmpl w:val="65DAE4F4"/>
@@ -3660,7 +4095,7 @@
       </w:rPr>
     </w:lvl>
   </w:abstractNum>
-  <w:abstractNum w:abstractNumId="17">
+  <w:abstractNum w:abstractNumId="19">
     <w:nsid w:val="4FB6343D"/>
     <w:multiLevelType w:val="hybridMultilevel"/>
     <w:tmpl w:val="971A5238"/>
@@ -3773,7 +4208,7 @@
       </w:rPr>
     </w:lvl>
   </w:abstractNum>
-  <w:abstractNum w:abstractNumId="18">
+  <w:abstractNum w:abstractNumId="20">
     <w:nsid w:val="5292757E"/>
     <w:multiLevelType w:val="hybridMultilevel"/>
     <w:tmpl w:val="EA74EEA2"/>
@@ -3886,7 +4321,7 @@
       </w:rPr>
     </w:lvl>
   </w:abstractNum>
-  <w:abstractNum w:abstractNumId="19">
+  <w:abstractNum w:abstractNumId="21">
     <w:nsid w:val="60417529"/>
     <w:multiLevelType w:val="hybridMultilevel"/>
     <w:tmpl w:val="EF2E5A5A"/>
@@ -3999,7 +4434,7 @@
       </w:rPr>
     </w:lvl>
   </w:abstractNum>
-  <w:abstractNum w:abstractNumId="20">
+  <w:abstractNum w:abstractNumId="22">
     <w:nsid w:val="650A7CDE"/>
     <w:multiLevelType w:val="hybridMultilevel"/>
     <w:tmpl w:val="2EE6B152"/>
@@ -4112,7 +4547,7 @@
       </w:rPr>
     </w:lvl>
   </w:abstractNum>
-  <w:abstractNum w:abstractNumId="21">
+  <w:abstractNum w:abstractNumId="23">
     <w:nsid w:val="6BF30D5E"/>
     <w:multiLevelType w:val="hybridMultilevel"/>
     <w:tmpl w:val="0FCE9FAE"/>
@@ -4225,7 +4660,7 @@
       </w:rPr>
     </w:lvl>
   </w:abstractNum>
-  <w:abstractNum w:abstractNumId="22">
+  <w:abstractNum w:abstractNumId="24">
     <w:nsid w:val="6D035442"/>
     <w:multiLevelType w:val="hybridMultilevel"/>
     <w:tmpl w:val="56428CE0"/>
@@ -4338,7 +4773,7 @@
       </w:rPr>
     </w:lvl>
   </w:abstractNum>
-  <w:abstractNum w:abstractNumId="23">
+  <w:abstractNum w:abstractNumId="25">
     <w:nsid w:val="70DF58EF"/>
     <w:multiLevelType w:val="hybridMultilevel"/>
     <w:tmpl w:val="42868924"/>
@@ -4451,7 +4886,7 @@
       </w:rPr>
     </w:lvl>
   </w:abstractNum>
-  <w:abstractNum w:abstractNumId="24">
+  <w:abstractNum w:abstractNumId="26">
     <w:nsid w:val="72045C9F"/>
     <w:multiLevelType w:val="hybridMultilevel"/>
     <w:tmpl w:val="2A88FC76"/>
@@ -4564,7 +4999,7 @@
       </w:rPr>
     </w:lvl>
   </w:abstractNum>
-  <w:abstractNum w:abstractNumId="25">
+  <w:abstractNum w:abstractNumId="27">
     <w:nsid w:val="79A63105"/>
     <w:multiLevelType w:val="hybridMultilevel"/>
     <w:tmpl w:val="1B06125E"/>
@@ -4677,7 +5112,7 @@
       </w:rPr>
     </w:lvl>
   </w:abstractNum>
-  <w:abstractNum w:abstractNumId="26">
+  <w:abstractNum w:abstractNumId="28">
     <w:nsid w:val="7A0C6A07"/>
     <w:multiLevelType w:val="hybridMultilevel"/>
     <w:tmpl w:val="BFB413B4"/>
@@ -4790,7 +5225,7 @@
       </w:rPr>
     </w:lvl>
   </w:abstractNum>
-  <w:abstractNum w:abstractNumId="27">
+  <w:abstractNum w:abstractNumId="29">
     <w:nsid w:val="7D5D2EBB"/>
     <w:multiLevelType w:val="hybridMultilevel"/>
     <w:tmpl w:val="CF9AFBA6"/>
@@ -4904,91 +5339,97 @@
     </w:lvl>
   </w:abstractNum>
   <w:num w:numId="1">
-    <w:abstractNumId w:val="5"/>
+    <w:abstractNumId w:val="7"/>
   </w:num>
   <w:num w:numId="2">
     <w:abstractNumId w:val="0"/>
   </w:num>
   <w:num w:numId="3">
-    <w:abstractNumId w:val="11"/>
+    <w:abstractNumId w:val="13"/>
   </w:num>
   <w:num w:numId="4">
-    <w:abstractNumId w:val="27"/>
+    <w:abstractNumId w:val="29"/>
   </w:num>
   <w:num w:numId="5">
-    <w:abstractNumId w:val="22"/>
+    <w:abstractNumId w:val="24"/>
   </w:num>
   <w:num w:numId="6">
+    <w:abstractNumId w:val="17"/>
+  </w:num>
+  <w:num w:numId="7">
+    <w:abstractNumId w:val="24"/>
+  </w:num>
+  <w:num w:numId="8">
+    <w:abstractNumId w:val="18"/>
+  </w:num>
+  <w:num w:numId="9">
+    <w:abstractNumId w:val="21"/>
+  </w:num>
+  <w:num w:numId="10">
+    <w:abstractNumId w:val="16"/>
+  </w:num>
+  <w:num w:numId="11">
     <w:abstractNumId w:val="15"/>
   </w:num>
-  <w:num w:numId="7">
-    <w:abstractNumId w:val="22"/>
+  <w:num w:numId="12">
+    <w:abstractNumId w:val="25"/>
   </w:num>
-  <w:num w:numId="8">
-    <w:abstractNumId w:val="16"/>
+  <w:num w:numId="13">
+    <w:abstractNumId w:val="10"/>
   </w:num>
-  <w:num w:numId="9">
+  <w:num w:numId="14">
+    <w:abstractNumId w:val="23"/>
+  </w:num>
+  <w:num w:numId="15">
     <w:abstractNumId w:val="19"/>
   </w:num>
-  <w:num w:numId="10">
-    <w:abstractNumId w:val="14"/>
-  </w:num>
-  <w:num w:numId="11">
-    <w:abstractNumId w:val="13"/>
-  </w:num>
-  <w:num w:numId="12">
-    <w:abstractNumId w:val="23"/>
-  </w:num>
-  <w:num w:numId="13">
+  <w:num w:numId="16">
     <w:abstractNumId w:val="8"/>
   </w:num>
-  <w:num w:numId="14">
-    <w:abstractNumId w:val="21"/>
-  </w:num>
-  <w:num w:numId="15">
-    <w:abstractNumId w:val="17"/>
-  </w:num>
-  <w:num w:numId="16">
-    <w:abstractNumId w:val="6"/>
-  </w:num>
   <w:num w:numId="17">
-    <w:abstractNumId w:val="24"/>
+    <w:abstractNumId w:val="26"/>
   </w:num>
   <w:num w:numId="18">
-    <w:abstractNumId w:val="12"/>
+    <w:abstractNumId w:val="14"/>
   </w:num>
   <w:num w:numId="19">
     <w:abstractNumId w:val="2"/>
   </w:num>
   <w:num w:numId="20">
-    <w:abstractNumId w:val="9"/>
+    <w:abstractNumId w:val="11"/>
   </w:num>
   <w:num w:numId="21">
     <w:abstractNumId w:val="3"/>
   </w:num>
   <w:num w:numId="22">
-    <w:abstractNumId w:val="20"/>
+    <w:abstractNumId w:val="22"/>
   </w:num>
   <w:num w:numId="23">
-    <w:abstractNumId w:val="18"/>
+    <w:abstractNumId w:val="20"/>
   </w:num>
   <w:num w:numId="24">
     <w:abstractNumId w:val="4"/>
   </w:num>
   <w:num w:numId="25">
-    <w:abstractNumId w:val="10"/>
+    <w:abstractNumId w:val="12"/>
   </w:num>
   <w:num w:numId="26">
-    <w:abstractNumId w:val="26"/>
+    <w:abstractNumId w:val="28"/>
   </w:num>
   <w:num w:numId="27">
     <w:abstractNumId w:val="1"/>
   </w:num>
   <w:num w:numId="28">
-    <w:abstractNumId w:val="25"/>
+    <w:abstractNumId w:val="27"/>
   </w:num>
   <w:num w:numId="29">
-    <w:abstractNumId w:val="7"/>
+    <w:abstractNumId w:val="9"/>
+  </w:num>
+  <w:num w:numId="30">
+    <w:abstractNumId w:val="6"/>
+  </w:num>
+  <w:num w:numId="31">
+    <w:abstractNumId w:val="5"/>
   </w:num>
 </w:numbering>
 </file>

</xml_diff>